<commit_message>
Cambios, en comprobante e ingresos
</commit_message>
<xml_diff>
--- a/Reunión 5 de agosto 2024.docx
+++ b/Reunión 5 de agosto 2024.docx
@@ -8,7 +8,7 @@
           <w:noProof/>
         </w:rPr>
         <w:drawing>
-          <wp:anchor distT="0" distB="0" distL="114300" distR="114300" simplePos="0" relativeHeight="251658240" behindDoc="1" locked="0" layoutInCell="1" allowOverlap="1" wp14:anchorId="56B46497" wp14:editId="538DB120">
+          <wp:anchor distT="0" distB="0" distL="114300" distR="114300" simplePos="0" relativeHeight="251658240" behindDoc="1" locked="0" layoutInCell="1" allowOverlap="1" wp14:anchorId="56B46497" wp14:editId="1C359C3A">
             <wp:simplePos x="0" y="0"/>
             <wp:positionH relativeFrom="margin">
               <wp:align>right</wp:align>
@@ -39,7 +39,7 @@
                     <pic:cNvPicPr/>
                   </pic:nvPicPr>
                   <pic:blipFill>
-                    <a:blip r:embed="rId4" cstate="print">
+                    <a:blip r:embed="rId5" cstate="print">
                       <a:extLst>
                         <a:ext uri="{28A0092B-C50C-407E-A947-70E740481C1C}">
                           <a14:useLocalDpi xmlns:a14="http://schemas.microsoft.com/office/drawing/2010/main" val="0"/>
@@ -152,6 +152,222 @@
       </w:r>
     </w:p>
     <w:p/>
+    <w:p/>
+    <w:p/>
+    <w:p>
+      <w:r>
+        <w:t xml:space="preserve">Agrupar resultados de </w:t>
+      </w:r>
+      <w:r>
+        <w:t>AdministracionEstadoCuenta</w:t>
+      </w:r>
+      <w:r>
+        <w:t>, por fecha (ya esta) y por numero de departamento de menor a mayor.</w:t>
+      </w:r>
+    </w:p>
+    <w:p/>
+    <w:p/>
+    <w:p>
+      <w:r>
+        <w:t xml:space="preserve">Poner una línea por cada mes pagado, en el recibo ingreso, </w:t>
+      </w:r>
+    </w:p>
+    <w:p>
+      <w:r>
+        <w:t>Valor</w:t>
+      </w:r>
+      <w:r>
+        <w:t>, Saldo Pendiente.</w:t>
+      </w:r>
+    </w:p>
+    <w:p/>
+    <w:p/>
+    <w:p>
+      <w:r>
+        <w:t>Firma de Administrador</w:t>
+      </w:r>
+      <w:r>
+        <w:tab/>
+      </w:r>
+      <w:r>
+        <w:tab/>
+      </w:r>
+      <w:r>
+        <w:tab/>
+      </w:r>
+      <w:r>
+        <w:tab/>
+      </w:r>
+    </w:p>
+    <w:p/>
+    <w:p>
+      <w:r>
+        <w:t>Ingresos deben estar dentro de comprobantes. Hacer un ingreso</w:t>
+      </w:r>
+    </w:p>
+    <w:p/>
+    <w:p>
+      <w:hyperlink r:id="rId6" w:history="1">
+        <w:r>
+          <w:rPr>
+            <w:rStyle w:val="Hipervnculo"/>
+          </w:rPr>
+          <w:t>http://localhost:5067/C_Contabilidad/Comprobantes</w:t>
+        </w:r>
+      </w:hyperlink>
+    </w:p>
+    <w:p>
+      <w:r>
+        <w:t>Ordenar por concepto y mostrar por torre</w:t>
+      </w:r>
+    </w:p>
+    <w:p/>
+    <w:p/>
+    <w:p>
+      <w:r>
+        <w:rPr>
+          <w:noProof/>
+        </w:rPr>
+        <w:drawing>
+          <wp:inline distT="0" distB="0" distL="0" distR="0" wp14:anchorId="10822E61" wp14:editId="5B399FC0">
+            <wp:extent cx="5400040" cy="2879725"/>
+            <wp:effectExtent l="0" t="0" r="0" b="0"/>
+            <wp:docPr id="767515320" name="Imagen 1" descr="Pantalla de un video juego&#10;&#10;Descripción generada automáticamente"/>
+            <wp:cNvGraphicFramePr>
+              <a:graphicFrameLocks xmlns:a="http://schemas.openxmlformats.org/drawingml/2006/main" noChangeAspect="1"/>
+            </wp:cNvGraphicFramePr>
+            <a:graphic xmlns:a="http://schemas.openxmlformats.org/drawingml/2006/main">
+              <a:graphicData uri="http://schemas.openxmlformats.org/drawingml/2006/picture">
+                <pic:pic xmlns:pic="http://schemas.openxmlformats.org/drawingml/2006/picture">
+                  <pic:nvPicPr>
+                    <pic:cNvPr id="767515320" name="Imagen 1" descr="Pantalla de un video juego&#10;&#10;Descripción generada automáticamente"/>
+                    <pic:cNvPicPr/>
+                  </pic:nvPicPr>
+                  <pic:blipFill>
+                    <a:blip r:embed="rId7"/>
+                    <a:stretch>
+                      <a:fillRect/>
+                    </a:stretch>
+                  </pic:blipFill>
+                  <pic:spPr>
+                    <a:xfrm>
+                      <a:off x="0" y="0"/>
+                      <a:ext cx="5400040" cy="2879725"/>
+                    </a:xfrm>
+                    <a:prstGeom prst="rect">
+                      <a:avLst/>
+                    </a:prstGeom>
+                  </pic:spPr>
+                </pic:pic>
+              </a:graphicData>
+            </a:graphic>
+          </wp:inline>
+        </w:drawing>
+      </w:r>
+    </w:p>
+    <w:p/>
+    <w:p/>
+    <w:p>
+      <w:r>
+        <w:t xml:space="preserve">Orden, torre y numero de departamento. </w:t>
+      </w:r>
+    </w:p>
+    <w:p>
+      <w:pPr>
+        <w:tabs>
+          <w:tab w:val="left" w:pos="1290"/>
+        </w:tabs>
+      </w:pPr>
+      <w:r>
+        <w:t>Comprobantes -&gt; Ingreso -&gt;</w:t>
+      </w:r>
+    </w:p>
+    <w:p>
+      <w:pPr>
+        <w:tabs>
+          <w:tab w:val="left" w:pos="1290"/>
+        </w:tabs>
+      </w:pPr>
+    </w:p>
+    <w:p>
+      <w:pPr>
+        <w:tabs>
+          <w:tab w:val="left" w:pos="1290"/>
+        </w:tabs>
+      </w:pPr>
+      <w:r>
+        <w:t>Reemplazar (ocultar), poner las cuentas banco.</w:t>
+      </w:r>
+    </w:p>
+    <w:p>
+      <w:pPr>
+        <w:tabs>
+          <w:tab w:val="left" w:pos="1290"/>
+        </w:tabs>
+      </w:pPr>
+    </w:p>
+    <w:p>
+      <w:pPr>
+        <w:tabs>
+          <w:tab w:val="left" w:pos="1290"/>
+        </w:tabs>
+      </w:pPr>
+    </w:p>
+    <w:p>
+      <w:pPr>
+        <w:tabs>
+          <w:tab w:val="left" w:pos="1290"/>
+        </w:tabs>
+      </w:pPr>
+      <w:hyperlink r:id="rId8" w:tgtFrame="_self" w:history="1">
+        <w:r>
+          <w:rPr>
+            <w:rStyle w:val="Hipervnculo"/>
+          </w:rPr>
+          <w:t xml:space="preserve">4.1.01.01 | Ingreso Expensas </w:t>
+        </w:r>
+      </w:hyperlink>
+      <w:r>
+        <w:t xml:space="preserve"> -&gt; </w:t>
+      </w:r>
+      <w:hyperlink r:id="rId9" w:tgtFrame="_self" w:history="1">
+        <w:r>
+          <w:rPr>
+            <w:rStyle w:val="Hipervnculo"/>
+          </w:rPr>
+          <w:t xml:space="preserve">4.1.03.02 | Otros Ingresos </w:t>
+        </w:r>
+      </w:hyperlink>
+    </w:p>
+    <w:p>
+      <w:pPr>
+        <w:tabs>
+          <w:tab w:val="left" w:pos="1290"/>
+        </w:tabs>
+      </w:pPr>
+    </w:p>
+    <w:p>
+      <w:pPr>
+        <w:pStyle w:val="Prrafodelista"/>
+        <w:numPr>
+          <w:ilvl w:val="0"/>
+          <w:numId w:val="1"/>
+        </w:numPr>
+        <w:tabs>
+          <w:tab w:val="left" w:pos="1290"/>
+        </w:tabs>
+      </w:pPr>
+      <w:r>
+        <w:t xml:space="preserve">Poner el nombre de la cuenta </w:t>
+      </w:r>
+      <w:r>
+        <w:t>http://localhost:5067/C_Contabilidad/Comprobantes</w:t>
+      </w:r>
+    </w:p>
+    <w:p/>
+    <w:p/>
+    <w:p/>
+    <w:p/>
     <w:sectPr>
       <w:pgSz w:w="11906" w:h="16838"/>
       <w:pgMar w:top="1417" w:right="1701" w:bottom="1417" w:left="1701" w:header="708" w:footer="708" w:gutter="0"/>
@@ -160,6 +376,127 @@
     </w:sectPr>
   </w:body>
 </w:document>
+</file>
+
+<file path=word/numbering.xml><?xml version="1.0" encoding="utf-8"?>
+<w:numbering xmlns:wpc="http://schemas.microsoft.com/office/word/2010/wordprocessingCanvas" xmlns:cx="http://schemas.microsoft.com/office/drawing/2014/chartex" xmlns:cx1="http://schemas.microsoft.com/office/drawing/2015/9/8/chartex" xmlns:cx2="http://schemas.microsoft.com/office/drawing/2015/10/21/chartex" xmlns:cx3="http://schemas.microsoft.com/office/drawing/2016/5/9/chartex" xmlns:cx4="http://schemas.microsoft.com/office/drawing/2016/5/10/chartex" xmlns:cx5="http://schemas.microsoft.com/office/drawing/2016/5/11/chartex" xmlns:cx6="http://schemas.microsoft.com/office/drawing/2016/5/12/chartex" xmlns:cx7="http://schemas.microsoft.com/office/drawing/2016/5/13/chartex" xmlns:cx8="http://schemas.microsoft.com/office/drawing/2016/5/14/chartex" xmlns:mc="http://schemas.openxmlformats.org/markup-compatibility/2006" xmlns:aink="http://schemas.microsoft.com/office/drawing/2016/ink" xmlns:am3d="http://schemas.microsoft.com/office/drawing/2017/model3d" xmlns:o="urn:schemas-microsoft-com:office:office" xmlns:oel="http://schemas.microsoft.com/office/2019/extlst" xmlns:r="http://schemas.openxmlformats.org/officeDocument/2006/relationships" xmlns:m="http://schemas.openxmlformats.org/officeDocument/2006/math" xmlns:v="urn:schemas-microsoft-com:vml" xmlns:wp14="http://schemas.microsoft.com/office/word/2010/wordprocessingDrawing" xmlns:wp="http://schemas.openxmlformats.org/drawingml/2006/wordprocessingDrawing" xmlns:w10="urn:schemas-microsoft-com:office:word" xmlns:w="http://schemas.openxmlformats.org/wordprocessingml/2006/main" xmlns:w14="http://schemas.microsoft.com/office/word/2010/wordml" xmlns:w15="http://schemas.microsoft.com/office/word/2012/wordml" xmlns:w16cex="http://schemas.microsoft.com/office/word/2018/wordml/cex" xmlns:w16cid="http://schemas.microsoft.com/office/word/2016/wordml/cid" xmlns:w16="http://schemas.microsoft.com/office/word/2018/wordml" xmlns:w16du="http://schemas.microsoft.com/office/word/2023/wordml/word16du" xmlns:w16sdtdh="http://schemas.microsoft.com/office/word/2020/wordml/sdtdatahash" xmlns:w16se="http://schemas.microsoft.com/office/word/2015/wordml/symex" xmlns:wpg="http://schemas.microsoft.com/office/word/2010/wordprocessingGroup" xmlns:wpi="http://schemas.microsoft.com/office/word/2010/wordprocessingInk" xmlns:wne="http://schemas.microsoft.com/office/word/2006/wordml" xmlns:wps="http://schemas.microsoft.com/office/word/2010/wordprocessingShape" mc:Ignorable="w14 w15 w16se w16cid w16 w16cex w16sdtdh w16du wp14">
+  <w:abstractNum w:abstractNumId="0" w15:restartNumberingAfterBreak="0">
+    <w:nsid w:val="42BE3E87"/>
+    <w:multiLevelType w:val="hybridMultilevel"/>
+    <w:tmpl w:val="C3448DC0"/>
+    <w:lvl w:ilvl="0" w:tplc="AEAC83B8">
+      <w:start w:val="4"/>
+      <w:numFmt w:val="bullet"/>
+      <w:lvlText w:val=""/>
+      <w:lvlJc w:val="left"/>
+      <w:pPr>
+        <w:ind w:left="720" w:hanging="360"/>
+      </w:pPr>
+      <w:rPr>
+        <w:rFonts w:ascii="Wingdings" w:eastAsiaTheme="minorHAnsi" w:hAnsi="Wingdings" w:cstheme="minorBidi" w:hint="default"/>
+      </w:rPr>
+    </w:lvl>
+    <w:lvl w:ilvl="1" w:tplc="300A0003" w:tentative="1">
+      <w:start w:val="1"/>
+      <w:numFmt w:val="bullet"/>
+      <w:lvlText w:val="o"/>
+      <w:lvlJc w:val="left"/>
+      <w:pPr>
+        <w:ind w:left="1440" w:hanging="360"/>
+      </w:pPr>
+      <w:rPr>
+        <w:rFonts w:ascii="Courier New" w:hAnsi="Courier New" w:cs="Courier New" w:hint="default"/>
+      </w:rPr>
+    </w:lvl>
+    <w:lvl w:ilvl="2" w:tplc="300A0005" w:tentative="1">
+      <w:start w:val="1"/>
+      <w:numFmt w:val="bullet"/>
+      <w:lvlText w:val=""/>
+      <w:lvlJc w:val="left"/>
+      <w:pPr>
+        <w:ind w:left="2160" w:hanging="360"/>
+      </w:pPr>
+      <w:rPr>
+        <w:rFonts w:ascii="Wingdings" w:hAnsi="Wingdings" w:hint="default"/>
+      </w:rPr>
+    </w:lvl>
+    <w:lvl w:ilvl="3" w:tplc="300A0001" w:tentative="1">
+      <w:start w:val="1"/>
+      <w:numFmt w:val="bullet"/>
+      <w:lvlText w:val=""/>
+      <w:lvlJc w:val="left"/>
+      <w:pPr>
+        <w:ind w:left="2880" w:hanging="360"/>
+      </w:pPr>
+      <w:rPr>
+        <w:rFonts w:ascii="Symbol" w:hAnsi="Symbol" w:hint="default"/>
+      </w:rPr>
+    </w:lvl>
+    <w:lvl w:ilvl="4" w:tplc="300A0003" w:tentative="1">
+      <w:start w:val="1"/>
+      <w:numFmt w:val="bullet"/>
+      <w:lvlText w:val="o"/>
+      <w:lvlJc w:val="left"/>
+      <w:pPr>
+        <w:ind w:left="3600" w:hanging="360"/>
+      </w:pPr>
+      <w:rPr>
+        <w:rFonts w:ascii="Courier New" w:hAnsi="Courier New" w:cs="Courier New" w:hint="default"/>
+      </w:rPr>
+    </w:lvl>
+    <w:lvl w:ilvl="5" w:tplc="300A0005" w:tentative="1">
+      <w:start w:val="1"/>
+      <w:numFmt w:val="bullet"/>
+      <w:lvlText w:val=""/>
+      <w:lvlJc w:val="left"/>
+      <w:pPr>
+        <w:ind w:left="4320" w:hanging="360"/>
+      </w:pPr>
+      <w:rPr>
+        <w:rFonts w:ascii="Wingdings" w:hAnsi="Wingdings" w:hint="default"/>
+      </w:rPr>
+    </w:lvl>
+    <w:lvl w:ilvl="6" w:tplc="300A0001" w:tentative="1">
+      <w:start w:val="1"/>
+      <w:numFmt w:val="bullet"/>
+      <w:lvlText w:val=""/>
+      <w:lvlJc w:val="left"/>
+      <w:pPr>
+        <w:ind w:left="5040" w:hanging="360"/>
+      </w:pPr>
+      <w:rPr>
+        <w:rFonts w:ascii="Symbol" w:hAnsi="Symbol" w:hint="default"/>
+      </w:rPr>
+    </w:lvl>
+    <w:lvl w:ilvl="7" w:tplc="300A0003" w:tentative="1">
+      <w:start w:val="1"/>
+      <w:numFmt w:val="bullet"/>
+      <w:lvlText w:val="o"/>
+      <w:lvlJc w:val="left"/>
+      <w:pPr>
+        <w:ind w:left="5760" w:hanging="360"/>
+      </w:pPr>
+      <w:rPr>
+        <w:rFonts w:ascii="Courier New" w:hAnsi="Courier New" w:cs="Courier New" w:hint="default"/>
+      </w:rPr>
+    </w:lvl>
+    <w:lvl w:ilvl="8" w:tplc="300A0005" w:tentative="1">
+      <w:start w:val="1"/>
+      <w:numFmt w:val="bullet"/>
+      <w:lvlText w:val=""/>
+      <w:lvlJc w:val="left"/>
+      <w:pPr>
+        <w:ind w:left="6480" w:hanging="360"/>
+      </w:pPr>
+      <w:rPr>
+        <w:rFonts w:ascii="Wingdings" w:hAnsi="Wingdings" w:hint="default"/>
+      </w:rPr>
+    </w:lvl>
+  </w:abstractNum>
+  <w:num w:numId="1" w16cid:durableId="476455983">
+    <w:abstractNumId w:val="0"/>
+  </w:num>
+</w:numbering>
 </file>
 
 <file path=word/styles.xml><?xml version="1.0" encoding="utf-8"?>
@@ -765,7 +1102,6 @@
   <w:style w:type="character" w:default="1" w:styleId="Fuentedeprrafopredeter">
     <w:name w:val="Default Paragraph Font"/>
     <w:uiPriority w:val="1"/>
-    <w:semiHidden/>
     <w:unhideWhenUsed/>
   </w:style>
   <w:style w:type="table" w:default="1" w:styleId="Tablanormal">
@@ -1077,6 +1413,29 @@
       <w:smallCaps/>
       <w:color w:val="0F4761" w:themeColor="accent1" w:themeShade="BF"/>
       <w:spacing w:val="5"/>
+    </w:rPr>
+  </w:style>
+  <w:style w:type="character" w:styleId="Hipervnculo">
+    <w:name w:val="Hyperlink"/>
+    <w:basedOn w:val="Fuentedeprrafopredeter"/>
+    <w:uiPriority w:val="99"/>
+    <w:unhideWhenUsed/>
+    <w:rsid w:val="00DC5E64"/>
+    <w:rPr>
+      <w:color w:val="467886" w:themeColor="hyperlink"/>
+      <w:u w:val="single"/>
+    </w:rPr>
+  </w:style>
+  <w:style w:type="character" w:styleId="Mencinsinresolver">
+    <w:name w:val="Unresolved Mention"/>
+    <w:basedOn w:val="Fuentedeprrafopredeter"/>
+    <w:uiPriority w:val="99"/>
+    <w:semiHidden/>
+    <w:unhideWhenUsed/>
+    <w:rsid w:val="00DC5E64"/>
+    <w:rPr>
+      <w:color w:val="605E5C"/>
+      <w:shd w:val="clear" w:color="auto" w:fill="E1DFDD"/>
     </w:rPr>
   </w:style>
 </w:styles>

</xml_diff>

<commit_message>
Cambios en el orden de busqueda de adeudas
</commit_message>
<xml_diff>
--- a/Reunión 5 de agosto 2024.docx
+++ b/Reunión 5 de agosto 2024.docx
@@ -8,7 +8,7 @@
           <w:noProof/>
         </w:rPr>
         <w:drawing>
-          <wp:anchor distT="0" distB="0" distL="114300" distR="114300" simplePos="0" relativeHeight="251658240" behindDoc="1" locked="0" layoutInCell="1" allowOverlap="1" wp14:anchorId="56B46497" wp14:editId="1C359C3A">
+          <wp:anchor distT="0" distB="0" distL="114300" distR="114300" simplePos="0" relativeHeight="251658240" behindDoc="1" locked="0" layoutInCell="1" allowOverlap="1" wp14:anchorId="56B46497" wp14:editId="388FAC22">
             <wp:simplePos x="0" y="0"/>
             <wp:positionH relativeFrom="margin">
               <wp:align>right</wp:align>
@@ -98,7 +98,15 @@
         <w:t>FECHA</w:t>
       </w:r>
       <w:r>
-        <w:t xml:space="preserve"> -&gt; de recibo no esta correcto</w:t>
+        <w:t xml:space="preserve"> -&gt; de recibo no </w:t>
+      </w:r>
+      <w:proofErr w:type="spellStart"/>
+      <w:r>
+        <w:t>esta</w:t>
+      </w:r>
+      <w:proofErr w:type="spellEnd"/>
+      <w:r>
+        <w:t xml:space="preserve"> correcto</w:t>
       </w:r>
     </w:p>
     <w:p>
@@ -123,12 +131,49 @@
     </w:p>
     <w:p>
       <w:r>
-        <w:t>Pablo mafal paga 100 dolares de dos meses y queda un saldo pendiente, de febrero y queda un soldo pendiente del ultimo mes.</w:t>
-      </w:r>
-    </w:p>
-    <w:p>
-      <w:r>
-        <w:t xml:space="preserve">Debito y suma que cuadre en el cuadro. </w:t>
+        <w:t xml:space="preserve">Pablo </w:t>
+      </w:r>
+      <w:proofErr w:type="spellStart"/>
+      <w:r>
+        <w:t>mafal</w:t>
+      </w:r>
+      <w:proofErr w:type="spellEnd"/>
+      <w:r>
+        <w:t xml:space="preserve"> paga 100 </w:t>
+      </w:r>
+      <w:proofErr w:type="spellStart"/>
+      <w:r>
+        <w:t>dolares</w:t>
+      </w:r>
+      <w:proofErr w:type="spellEnd"/>
+      <w:r>
+        <w:t xml:space="preserve"> de dos meses y queda un saldo pendiente, de febrero y queda un </w:t>
+      </w:r>
+      <w:proofErr w:type="spellStart"/>
+      <w:r>
+        <w:t>soldo</w:t>
+      </w:r>
+      <w:proofErr w:type="spellEnd"/>
+      <w:r>
+        <w:t xml:space="preserve"> pendiente del </w:t>
+      </w:r>
+      <w:proofErr w:type="spellStart"/>
+      <w:r>
+        <w:t>ultimo</w:t>
+      </w:r>
+      <w:proofErr w:type="spellEnd"/>
+      <w:r>
+        <w:t xml:space="preserve"> mes.</w:t>
+      </w:r>
+    </w:p>
+    <w:p>
+      <w:proofErr w:type="spellStart"/>
+      <w:r>
+        <w:t>Debito</w:t>
+      </w:r>
+      <w:proofErr w:type="spellEnd"/>
+      <w:r>
+        <w:t xml:space="preserve"> y suma que cuadre en el cuadro. </w:t>
       </w:r>
     </w:p>
     <w:p/>
@@ -158,11 +203,29 @@
       <w:r>
         <w:t xml:space="preserve">Agrupar resultados de </w:t>
       </w:r>
+      <w:proofErr w:type="spellStart"/>
       <w:r>
         <w:t>AdministracionEstadoCuenta</w:t>
       </w:r>
-      <w:r>
-        <w:t>, por fecha (ya esta) y por numero de departamento de menor a mayor.</w:t>
+      <w:proofErr w:type="spellEnd"/>
+      <w:r>
+        <w:t xml:space="preserve">, por fecha (ya </w:t>
+      </w:r>
+      <w:proofErr w:type="spellStart"/>
+      <w:r>
+        <w:t>esta</w:t>
+      </w:r>
+      <w:proofErr w:type="spellEnd"/>
+      <w:r>
+        <w:t xml:space="preserve">) y por </w:t>
+      </w:r>
+      <w:proofErr w:type="spellStart"/>
+      <w:r>
+        <w:t>numero</w:t>
+      </w:r>
+      <w:proofErr w:type="spellEnd"/>
+      <w:r>
+        <w:t xml:space="preserve"> de departamento de menor a mayor.</w:t>
       </w:r>
     </w:p>
     <w:p/>
@@ -207,10 +270,16 @@
     </w:p>
     <w:p/>
     <w:p>
+      <w:pPr>
+        <w:rPr>
+          <w:highlight w:val="green"/>
+        </w:rPr>
+      </w:pPr>
       <w:hyperlink r:id="rId6" w:history="1">
         <w:r>
           <w:rPr>
             <w:rStyle w:val="Hipervnculo"/>
+            <w:highlight w:val="green"/>
           </w:rPr>
           <w:t>http://localhost:5067/C_Contabilidad/Comprobantes</w:t>
         </w:r>
@@ -218,6 +287,9 @@
     </w:p>
     <w:p>
       <w:r>
+        <w:rPr>
+          <w:highlight w:val="green"/>
+        </w:rPr>
         <w:t>Ordenar por concepto y mostrar por torre</w:t>
       </w:r>
     </w:p>
@@ -1102,6 +1174,7 @@
   <w:style w:type="character" w:default="1" w:styleId="Fuentedeprrafopredeter">
     <w:name w:val="Default Paragraph Font"/>
     <w:uiPriority w:val="1"/>
+    <w:semiHidden/>
     <w:unhideWhenUsed/>
   </w:style>
   <w:style w:type="table" w:default="1" w:styleId="Tablanormal">

</xml_diff>

<commit_message>
Generación individual de adeudos al 50%
</commit_message>
<xml_diff>
--- a/Reunión 5 de agosto 2024.docx
+++ b/Reunión 5 de agosto 2024.docx
@@ -8,7 +8,7 @@
           <w:noProof/>
         </w:rPr>
         <w:drawing>
-          <wp:anchor distT="0" distB="0" distL="114300" distR="114300" simplePos="0" relativeHeight="251658240" behindDoc="1" locked="0" layoutInCell="1" allowOverlap="1" wp14:anchorId="56B46497" wp14:editId="388FAC22">
+          <wp:anchor distT="0" distB="0" distL="114300" distR="114300" simplePos="0" relativeHeight="251658240" behindDoc="1" locked="0" layoutInCell="1" allowOverlap="1" wp14:anchorId="56B46497" wp14:editId="5D91267E">
             <wp:simplePos x="0" y="0"/>
             <wp:positionH relativeFrom="margin">
               <wp:align>right</wp:align>
@@ -76,11 +76,25 @@
       </w:r>
     </w:p>
     <w:p>
+      <w:pPr>
+        <w:pStyle w:val="Prrafodelista"/>
+        <w:numPr>
+          <w:ilvl w:val="0"/>
+          <w:numId w:val="2"/>
+        </w:numPr>
+      </w:pPr>
       <w:r>
         <w:t>Filtro por nombre y Torre.</w:t>
       </w:r>
     </w:p>
     <w:p>
+      <w:pPr>
+        <w:pStyle w:val="Prrafodelista"/>
+        <w:numPr>
+          <w:ilvl w:val="0"/>
+          <w:numId w:val="2"/>
+        </w:numPr>
+      </w:pPr>
       <w:r>
         <w:t>Mostrar el saldo pendiente</w:t>
       </w:r>
@@ -89,11 +103,25 @@
       </w:r>
     </w:p>
     <w:p>
+      <w:pPr>
+        <w:pStyle w:val="Prrafodelista"/>
+        <w:numPr>
+          <w:ilvl w:val="0"/>
+          <w:numId w:val="2"/>
+        </w:numPr>
+      </w:pPr>
       <w:r>
         <w:t>Seleccionar la fecha de pago, como primer dato</w:t>
       </w:r>
     </w:p>
     <w:p>
+      <w:pPr>
+        <w:pStyle w:val="Prrafodelista"/>
+        <w:numPr>
+          <w:ilvl w:val="0"/>
+          <w:numId w:val="2"/>
+        </w:numPr>
+      </w:pPr>
       <w:r>
         <w:t>FECHA</w:t>
       </w:r>
@@ -110,6 +138,13 @@
       </w:r>
     </w:p>
     <w:p>
+      <w:pPr>
+        <w:pStyle w:val="Prrafodelista"/>
+        <w:numPr>
+          <w:ilvl w:val="0"/>
+          <w:numId w:val="2"/>
+        </w:numPr>
+      </w:pPr>
       <w:r>
         <w:t xml:space="preserve">Colocar la torre también </w:t>
       </w:r>
@@ -201,6 +236,7 @@
     <w:p/>
     <w:p>
       <w:r>
+        <w:lastRenderedPageBreak/>
         <w:t xml:space="preserve">Agrupar resultados de </w:t>
       </w:r>
       <w:proofErr w:type="spellStart"/>
@@ -351,6 +387,7 @@
         </w:tabs>
       </w:pPr>
       <w:r>
+        <w:lastRenderedPageBreak/>
         <w:t>Comprobantes -&gt; Ingreso -&gt;</w:t>
       </w:r>
     </w:p>
@@ -565,8 +602,124 @@
       </w:rPr>
     </w:lvl>
   </w:abstractNum>
+  <w:abstractNum w:abstractNumId="1" w15:restartNumberingAfterBreak="0">
+    <w:nsid w:val="61D911BC"/>
+    <w:multiLevelType w:val="hybridMultilevel"/>
+    <w:tmpl w:val="A7EEC2E0"/>
+    <w:lvl w:ilvl="0" w:tplc="300A000D">
+      <w:start w:val="1"/>
+      <w:numFmt w:val="bullet"/>
+      <w:lvlText w:val=""/>
+      <w:lvlJc w:val="left"/>
+      <w:pPr>
+        <w:ind w:left="720" w:hanging="360"/>
+      </w:pPr>
+      <w:rPr>
+        <w:rFonts w:ascii="Wingdings" w:hAnsi="Wingdings" w:hint="default"/>
+      </w:rPr>
+    </w:lvl>
+    <w:lvl w:ilvl="1" w:tplc="300A0003" w:tentative="1">
+      <w:start w:val="1"/>
+      <w:numFmt w:val="bullet"/>
+      <w:lvlText w:val="o"/>
+      <w:lvlJc w:val="left"/>
+      <w:pPr>
+        <w:ind w:left="1440" w:hanging="360"/>
+      </w:pPr>
+      <w:rPr>
+        <w:rFonts w:ascii="Courier New" w:hAnsi="Courier New" w:cs="Courier New" w:hint="default"/>
+      </w:rPr>
+    </w:lvl>
+    <w:lvl w:ilvl="2" w:tplc="300A0005" w:tentative="1">
+      <w:start w:val="1"/>
+      <w:numFmt w:val="bullet"/>
+      <w:lvlText w:val=""/>
+      <w:lvlJc w:val="left"/>
+      <w:pPr>
+        <w:ind w:left="2160" w:hanging="360"/>
+      </w:pPr>
+      <w:rPr>
+        <w:rFonts w:ascii="Wingdings" w:hAnsi="Wingdings" w:hint="default"/>
+      </w:rPr>
+    </w:lvl>
+    <w:lvl w:ilvl="3" w:tplc="300A0001" w:tentative="1">
+      <w:start w:val="1"/>
+      <w:numFmt w:val="bullet"/>
+      <w:lvlText w:val=""/>
+      <w:lvlJc w:val="left"/>
+      <w:pPr>
+        <w:ind w:left="2880" w:hanging="360"/>
+      </w:pPr>
+      <w:rPr>
+        <w:rFonts w:ascii="Symbol" w:hAnsi="Symbol" w:hint="default"/>
+      </w:rPr>
+    </w:lvl>
+    <w:lvl w:ilvl="4" w:tplc="300A0003" w:tentative="1">
+      <w:start w:val="1"/>
+      <w:numFmt w:val="bullet"/>
+      <w:lvlText w:val="o"/>
+      <w:lvlJc w:val="left"/>
+      <w:pPr>
+        <w:ind w:left="3600" w:hanging="360"/>
+      </w:pPr>
+      <w:rPr>
+        <w:rFonts w:ascii="Courier New" w:hAnsi="Courier New" w:cs="Courier New" w:hint="default"/>
+      </w:rPr>
+    </w:lvl>
+    <w:lvl w:ilvl="5" w:tplc="300A0005" w:tentative="1">
+      <w:start w:val="1"/>
+      <w:numFmt w:val="bullet"/>
+      <w:lvlText w:val=""/>
+      <w:lvlJc w:val="left"/>
+      <w:pPr>
+        <w:ind w:left="4320" w:hanging="360"/>
+      </w:pPr>
+      <w:rPr>
+        <w:rFonts w:ascii="Wingdings" w:hAnsi="Wingdings" w:hint="default"/>
+      </w:rPr>
+    </w:lvl>
+    <w:lvl w:ilvl="6" w:tplc="300A0001" w:tentative="1">
+      <w:start w:val="1"/>
+      <w:numFmt w:val="bullet"/>
+      <w:lvlText w:val=""/>
+      <w:lvlJc w:val="left"/>
+      <w:pPr>
+        <w:ind w:left="5040" w:hanging="360"/>
+      </w:pPr>
+      <w:rPr>
+        <w:rFonts w:ascii="Symbol" w:hAnsi="Symbol" w:hint="default"/>
+      </w:rPr>
+    </w:lvl>
+    <w:lvl w:ilvl="7" w:tplc="300A0003" w:tentative="1">
+      <w:start w:val="1"/>
+      <w:numFmt w:val="bullet"/>
+      <w:lvlText w:val="o"/>
+      <w:lvlJc w:val="left"/>
+      <w:pPr>
+        <w:ind w:left="5760" w:hanging="360"/>
+      </w:pPr>
+      <w:rPr>
+        <w:rFonts w:ascii="Courier New" w:hAnsi="Courier New" w:cs="Courier New" w:hint="default"/>
+      </w:rPr>
+    </w:lvl>
+    <w:lvl w:ilvl="8" w:tplc="300A0005" w:tentative="1">
+      <w:start w:val="1"/>
+      <w:numFmt w:val="bullet"/>
+      <w:lvlText w:val=""/>
+      <w:lvlJc w:val="left"/>
+      <w:pPr>
+        <w:ind w:left="6480" w:hanging="360"/>
+      </w:pPr>
+      <w:rPr>
+        <w:rFonts w:ascii="Wingdings" w:hAnsi="Wingdings" w:hint="default"/>
+      </w:rPr>
+    </w:lvl>
+  </w:abstractNum>
   <w:num w:numId="1" w16cid:durableId="476455983">
     <w:abstractNumId w:val="0"/>
+  </w:num>
+  <w:num w:numId="2" w16cid:durableId="31227164">
+    <w:abstractNumId w:val="1"/>
   </w:num>
 </w:numbering>
 </file>

</xml_diff>

<commit_message>
Correciones: ordenamiento de listas, creación de condomino individual
</commit_message>
<xml_diff>
--- a/Reunión 5 de agosto 2024.docx
+++ b/Reunión 5 de agosto 2024.docx
@@ -8,7 +8,7 @@
           <w:noProof/>
         </w:rPr>
         <w:drawing>
-          <wp:anchor distT="0" distB="0" distL="114300" distR="114300" simplePos="0" relativeHeight="251658240" behindDoc="1" locked="0" layoutInCell="1" allowOverlap="1" wp14:anchorId="56B46497" wp14:editId="5D91267E">
+          <wp:anchor distT="0" distB="0" distL="114300" distR="114300" simplePos="0" relativeHeight="251658240" behindDoc="1" locked="0" layoutInCell="1" allowOverlap="1" wp14:anchorId="56B46497" wp14:editId="04720C53">
             <wp:simplePos x="0" y="0"/>
             <wp:positionH relativeFrom="margin">
               <wp:align>right</wp:align>
@@ -150,11 +150,25 @@
       </w:r>
     </w:p>
     <w:p>
+      <w:pPr>
+        <w:pStyle w:val="Prrafodelista"/>
+        <w:numPr>
+          <w:ilvl w:val="0"/>
+          <w:numId w:val="2"/>
+        </w:numPr>
+      </w:pPr>
       <w:r>
         <w:t>Concepto del recibo de pago también lo ingresa</w:t>
       </w:r>
     </w:p>
     <w:p>
+      <w:pPr>
+        <w:pStyle w:val="Prrafodelista"/>
+        <w:numPr>
+          <w:ilvl w:val="0"/>
+          <w:numId w:val="2"/>
+        </w:numPr>
+      </w:pPr>
       <w:r>
         <w:t>Solo dos decimales</w:t>
       </w:r>
@@ -235,6 +249,13 @@
     <w:p/>
     <w:p/>
     <w:p>
+      <w:pPr>
+        <w:pStyle w:val="Prrafodelista"/>
+        <w:numPr>
+          <w:ilvl w:val="0"/>
+          <w:numId w:val="3"/>
+        </w:numPr>
+      </w:pPr>
       <w:r>
         <w:lastRenderedPageBreak/>
         <w:t xml:space="preserve">Agrupar resultados de </w:t>
@@ -264,14 +285,26 @@
         <w:t xml:space="preserve"> de departamento de menor a mayor.</w:t>
       </w:r>
     </w:p>
-    <w:p/>
-    <w:p/>
-    <w:p>
+    <w:p>
+      <w:pPr>
+        <w:pStyle w:val="Prrafodelista"/>
+        <w:numPr>
+          <w:ilvl w:val="0"/>
+          <w:numId w:val="3"/>
+        </w:numPr>
+      </w:pPr>
       <w:r>
         <w:t xml:space="preserve">Poner una línea por cada mes pagado, en el recibo ingreso, </w:t>
       </w:r>
     </w:p>
     <w:p>
+      <w:pPr>
+        <w:pStyle w:val="Prrafodelista"/>
+        <w:numPr>
+          <w:ilvl w:val="0"/>
+          <w:numId w:val="3"/>
+        </w:numPr>
+      </w:pPr>
       <w:r>
         <w:t>Valor</w:t>
       </w:r>
@@ -387,7 +420,6 @@
         </w:tabs>
       </w:pPr>
       <w:r>
-        <w:lastRenderedPageBreak/>
         <w:t>Comprobantes -&gt; Ingreso -&gt;</w:t>
       </w:r>
     </w:p>
@@ -405,6 +437,7 @@
         </w:tabs>
       </w:pPr>
       <w:r>
+        <w:lastRenderedPageBreak/>
         <w:t>Reemplazar (ocultar), poner las cuentas banco.</w:t>
       </w:r>
     </w:p>
@@ -603,9 +636,122 @@
     </w:lvl>
   </w:abstractNum>
   <w:abstractNum w:abstractNumId="1" w15:restartNumberingAfterBreak="0">
+    <w:nsid w:val="5CFD20C2"/>
+    <w:multiLevelType w:val="hybridMultilevel"/>
+    <w:tmpl w:val="0BD44048"/>
+    <w:lvl w:ilvl="0" w:tplc="300A000D">
+      <w:start w:val="1"/>
+      <w:numFmt w:val="bullet"/>
+      <w:lvlText w:val=""/>
+      <w:lvlJc w:val="left"/>
+      <w:pPr>
+        <w:ind w:left="720" w:hanging="360"/>
+      </w:pPr>
+      <w:rPr>
+        <w:rFonts w:ascii="Wingdings" w:hAnsi="Wingdings" w:hint="default"/>
+      </w:rPr>
+    </w:lvl>
+    <w:lvl w:ilvl="1" w:tplc="300A0003" w:tentative="1">
+      <w:start w:val="1"/>
+      <w:numFmt w:val="bullet"/>
+      <w:lvlText w:val="o"/>
+      <w:lvlJc w:val="left"/>
+      <w:pPr>
+        <w:ind w:left="1440" w:hanging="360"/>
+      </w:pPr>
+      <w:rPr>
+        <w:rFonts w:ascii="Courier New" w:hAnsi="Courier New" w:cs="Courier New" w:hint="default"/>
+      </w:rPr>
+    </w:lvl>
+    <w:lvl w:ilvl="2" w:tplc="300A0005" w:tentative="1">
+      <w:start w:val="1"/>
+      <w:numFmt w:val="bullet"/>
+      <w:lvlText w:val=""/>
+      <w:lvlJc w:val="left"/>
+      <w:pPr>
+        <w:ind w:left="2160" w:hanging="360"/>
+      </w:pPr>
+      <w:rPr>
+        <w:rFonts w:ascii="Wingdings" w:hAnsi="Wingdings" w:hint="default"/>
+      </w:rPr>
+    </w:lvl>
+    <w:lvl w:ilvl="3" w:tplc="300A0001" w:tentative="1">
+      <w:start w:val="1"/>
+      <w:numFmt w:val="bullet"/>
+      <w:lvlText w:val=""/>
+      <w:lvlJc w:val="left"/>
+      <w:pPr>
+        <w:ind w:left="2880" w:hanging="360"/>
+      </w:pPr>
+      <w:rPr>
+        <w:rFonts w:ascii="Symbol" w:hAnsi="Symbol" w:hint="default"/>
+      </w:rPr>
+    </w:lvl>
+    <w:lvl w:ilvl="4" w:tplc="300A0003" w:tentative="1">
+      <w:start w:val="1"/>
+      <w:numFmt w:val="bullet"/>
+      <w:lvlText w:val="o"/>
+      <w:lvlJc w:val="left"/>
+      <w:pPr>
+        <w:ind w:left="3600" w:hanging="360"/>
+      </w:pPr>
+      <w:rPr>
+        <w:rFonts w:ascii="Courier New" w:hAnsi="Courier New" w:cs="Courier New" w:hint="default"/>
+      </w:rPr>
+    </w:lvl>
+    <w:lvl w:ilvl="5" w:tplc="300A0005" w:tentative="1">
+      <w:start w:val="1"/>
+      <w:numFmt w:val="bullet"/>
+      <w:lvlText w:val=""/>
+      <w:lvlJc w:val="left"/>
+      <w:pPr>
+        <w:ind w:left="4320" w:hanging="360"/>
+      </w:pPr>
+      <w:rPr>
+        <w:rFonts w:ascii="Wingdings" w:hAnsi="Wingdings" w:hint="default"/>
+      </w:rPr>
+    </w:lvl>
+    <w:lvl w:ilvl="6" w:tplc="300A0001" w:tentative="1">
+      <w:start w:val="1"/>
+      <w:numFmt w:val="bullet"/>
+      <w:lvlText w:val=""/>
+      <w:lvlJc w:val="left"/>
+      <w:pPr>
+        <w:ind w:left="5040" w:hanging="360"/>
+      </w:pPr>
+      <w:rPr>
+        <w:rFonts w:ascii="Symbol" w:hAnsi="Symbol" w:hint="default"/>
+      </w:rPr>
+    </w:lvl>
+    <w:lvl w:ilvl="7" w:tplc="300A0003" w:tentative="1">
+      <w:start w:val="1"/>
+      <w:numFmt w:val="bullet"/>
+      <w:lvlText w:val="o"/>
+      <w:lvlJc w:val="left"/>
+      <w:pPr>
+        <w:ind w:left="5760" w:hanging="360"/>
+      </w:pPr>
+      <w:rPr>
+        <w:rFonts w:ascii="Courier New" w:hAnsi="Courier New" w:cs="Courier New" w:hint="default"/>
+      </w:rPr>
+    </w:lvl>
+    <w:lvl w:ilvl="8" w:tplc="300A0005" w:tentative="1">
+      <w:start w:val="1"/>
+      <w:numFmt w:val="bullet"/>
+      <w:lvlText w:val=""/>
+      <w:lvlJc w:val="left"/>
+      <w:pPr>
+        <w:ind w:left="6480" w:hanging="360"/>
+      </w:pPr>
+      <w:rPr>
+        <w:rFonts w:ascii="Wingdings" w:hAnsi="Wingdings" w:hint="default"/>
+      </w:rPr>
+    </w:lvl>
+  </w:abstractNum>
+  <w:abstractNum w:abstractNumId="2" w15:restartNumberingAfterBreak="0">
     <w:nsid w:val="61D911BC"/>
     <w:multiLevelType w:val="hybridMultilevel"/>
-    <w:tmpl w:val="A7EEC2E0"/>
+    <w:tmpl w:val="4498E4E2"/>
     <w:lvl w:ilvl="0" w:tplc="300A000D">
       <w:start w:val="1"/>
       <w:numFmt w:val="bullet"/>
@@ -719,6 +865,9 @@
     <w:abstractNumId w:val="0"/>
   </w:num>
   <w:num w:numId="2" w16cid:durableId="31227164">
+    <w:abstractNumId w:val="2"/>
+  </w:num>
+  <w:num w:numId="3" w16cid:durableId="1226842729">
     <w:abstractNumId w:val="1"/>
   </w:num>
 </w:numbering>

</xml_diff>